<commit_message>
responsive_design for desktop done
</commit_message>
<xml_diff>
--- a/Weitere schritte zur entwicklung_Meeting dennewitz.docx
+++ b/Weitere schritte zur entwicklung_Meeting dennewitz.docx
@@ -130,7 +130,40 @@
       </w:r>
     </w:p>
     <w:p/>
-    <w:p/>
+    <w:p>
+      <w:r>
+        <w:lastRenderedPageBreak/>
+        <w:t>230222:</w:t>
+      </w:r>
+    </w:p>
+    <w:p>
+      <w:r>
+        <w:t>Genutzte Strommenge MWh_el</w:t>
+      </w:r>
+    </w:p>
+    <w:p>
+      <w:r>
+        <w:t>Abwärme MWh_thermisch</w:t>
+      </w:r>
+    </w:p>
+    <w:p/>
+    <w:p>
+      <w:r>
+        <w:t>Wasserstoff MWh bezogen auf Heizwert</w:t>
+      </w:r>
+    </w:p>
+    <w:p/>
+    <w:p>
+      <w:r>
+        <w:t xml:space="preserve">Wasserstoff zusätzlich als Energieinhalt </w:t>
+      </w:r>
+    </w:p>
+    <w:p/>
+    <w:p>
+      <w:r>
+        <w:t>Diagramm -&gt; Werte hinzufügen</w:t>
+      </w:r>
+    </w:p>
     <w:sectPr>
       <w:pgSz w:w="11906" w:h="16838"/>
       <w:pgMar w:top="1417" w:right="1417" w:bottom="1134" w:left="1417" w:header="708" w:footer="708" w:gutter="0"/>

</xml_diff>